<commit_message>
[FIX] the usercontent m2doc is generated with wrong word xml syntax
When user edit whit the wrong syntax, word save document with good one.
So it worked only after edition generated document. Otherwise, the
modified content is lost.


Signed-off-by: Olivier Haegi <olivier.haegi@obeo.fr>
</commit_message>
<xml_diff>
--- a/tests/org.obeonetwork.m2doc.tests/resources/userDoc/differenteUseContentID/differenteUseContentID-expected-generation.docx
+++ b/tests/org.obeonetwork.m2doc.tests/resources/userDoc/differenteUseContentID/differenteUseContentID-expected-generation.docx
@@ -14,7 +14,18 @@
       </w:r>
     </w:p>
     <w:p>
-      <w:fldSimple w:instr="m:usercontent zone1"/>
+      <w:r>
+        <w:fldChar w:fldCharType="begin"/>
+      </w:r>
+      <w:r>
+        <w:instrText>m:usercontent zone1</w:instrText>
+      </w:r>
+      <w:r>
+        <w:fldChar w:fldCharType="separate"/>
+      </w:r>
+      <w:r>
+        <w:fldChar w:fldCharType="end"/>
+      </w:r>
     </w:p>
     <w:p>
       <w:r>
@@ -24,7 +35,18 @@
     <w:p>
       <w:bookmarkStart w:id="0" w:name="_GoBack"/>
       <w:bookmarkEnd w:id="0"/>
-      <w:fldSimple w:instr="m:endusercontent"/>
+      <w:r>
+        <w:fldChar w:fldCharType="begin"/>
+      </w:r>
+      <w:r>
+        <w:instrText>m:endusercontent</w:instrText>
+      </w:r>
+      <w:r>
+        <w:fldChar w:fldCharType="separate"/>
+      </w:r>
+      <w:r>
+        <w:fldChar w:fldCharType="end"/>
+      </w:r>
     </w:p>
     <w:p>
       <w:r>

</xml_diff>